<commit_message>
Add reference, starting sentence
</commit_message>
<xml_diff>
--- a/major_project/risk premium v.s. business cycles.docx
+++ b/major_project/risk premium v.s. business cycles.docx
@@ -7,8 +7,66 @@
         <w:spacing w:line="480" w:lineRule="auto"/>
         <w:rPr>
           <w:rFonts w:ascii="Times New Roman" w:hAnsi="Times New Roman" w:cs="Times New Roman"/>
-        </w:rPr>
-      </w:pPr>
+          <w:b/>
+          <w:bCs/>
+        </w:rPr>
+      </w:pPr>
+      <w:r>
+        <w:rPr>
+          <w:rFonts w:ascii="Times New Roman" w:hAnsi="Times New Roman" w:cs="Times New Roman" w:hint="eastAsia"/>
+          <w:b/>
+          <w:bCs/>
+        </w:rPr>
+        <w:t>Empi</w:t>
+      </w:r>
+      <w:r>
+        <w:rPr>
+          <w:rFonts w:ascii="Times New Roman" w:hAnsi="Times New Roman" w:cs="Times New Roman"/>
+          <w:b/>
+          <w:bCs/>
+        </w:rPr>
+        <w:t xml:space="preserve">rical Evidence on risk premium </w:t>
+      </w:r>
+      <w:proofErr w:type="spellStart"/>
+      <w:r>
+        <w:rPr>
+          <w:rFonts w:ascii="Times New Roman" w:hAnsi="Times New Roman" w:cs="Times New Roman"/>
+          <w:b/>
+          <w:bCs/>
+        </w:rPr>
+        <w:t>v.s</w:t>
+      </w:r>
+      <w:proofErr w:type="spellEnd"/>
+      <w:r>
+        <w:rPr>
+          <w:rFonts w:ascii="Times New Roman" w:hAnsi="Times New Roman" w:cs="Times New Roman"/>
+          <w:b/>
+          <w:bCs/>
+        </w:rPr>
+        <w:t>. business cycles</w:t>
+      </w:r>
+    </w:p>
+    <w:p>
+      <w:pPr>
+        <w:spacing w:line="480" w:lineRule="auto"/>
+        <w:rPr>
+          <w:rFonts w:ascii="Times New Roman" w:hAnsi="Times New Roman" w:cs="Times New Roman"/>
+        </w:rPr>
+      </w:pPr>
+    </w:p>
+    <w:p>
+      <w:pPr>
+        <w:spacing w:line="480" w:lineRule="auto"/>
+        <w:rPr>
+          <w:rFonts w:ascii="Times New Roman" w:hAnsi="Times New Roman" w:cs="Times New Roman"/>
+        </w:rPr>
+      </w:pPr>
+      <w:r>
+        <w:rPr>
+          <w:rFonts w:ascii="Times New Roman" w:hAnsi="Times New Roman" w:cs="Times New Roman"/>
+        </w:rPr>
+        <w:t xml:space="preserve">Many economists have shown empirical evidence that the level of risk premium changes inversely proportional to business cycles. </w:t>
+      </w:r>
       <w:r>
         <w:rPr>
           <w:rFonts w:ascii="Times New Roman" w:hAnsi="Times New Roman" w:cs="Times New Roman"/>
@@ -20,14 +78,20 @@
         <w:rPr>
           <w:rFonts w:ascii="Times New Roman" w:hAnsi="Times New Roman" w:cs="Times New Roman"/>
         </w:rPr>
-        <w:t>Zakrajsek</w:t>
+        <w:t>Zakrajšek</w:t>
       </w:r>
       <w:proofErr w:type="spellEnd"/>
       <w:r>
         <w:rPr>
           <w:rFonts w:ascii="Times New Roman" w:hAnsi="Times New Roman" w:cs="Times New Roman"/>
         </w:rPr>
-        <w:t xml:space="preserve"> (2012) construct</w:t>
+        <w:t xml:space="preserve"> </w:t>
+      </w:r>
+      <w:r>
+        <w:rPr>
+          <w:rFonts w:ascii="Times New Roman" w:hAnsi="Times New Roman" w:cs="Times New Roman"/>
+        </w:rPr>
+        <w:t>(2012) construct</w:t>
       </w:r>
       <w:r>
         <w:rPr>
@@ -93,6 +157,7 @@
       <w:r>
         <w:rPr>
           <w:rFonts w:ascii="Times New Roman" w:hAnsi="Times New Roman" w:cs="Times New Roman"/>
+          <w:noProof/>
         </w:rPr>
         <w:drawing>
           <wp:inline distT="0" distB="0" distL="0" distR="0" wp14:anchorId="775DDBF3" wp14:editId="32A02532">
@@ -142,6 +207,7 @@
         <w:rPr>
           <w:rFonts w:ascii="Times New Roman" w:hAnsi="Times New Roman" w:cs="Times New Roman"/>
         </w:rPr>
+        <w:lastRenderedPageBreak/>
         <w:t xml:space="preserve">Figure 1. Selected Corporate Credit Spreads. The shaded vertical bars represent the NBER-dated recessions. </w:t>
       </w:r>
     </w:p>
@@ -164,7 +230,6 @@
         <w:rPr>
           <w:rFonts w:ascii="Times New Roman" w:hAnsi="Times New Roman" w:cs="Times New Roman"/>
         </w:rPr>
-        <w:lastRenderedPageBreak/>
         <w:t xml:space="preserve">Additionally, </w:t>
       </w:r>
       <w:r>
@@ -178,14 +243,20 @@
         <w:rPr>
           <w:rFonts w:ascii="Times New Roman" w:hAnsi="Times New Roman" w:cs="Times New Roman"/>
         </w:rPr>
-        <w:t>Zakrajsek</w:t>
+        <w:t>Zakrajšek</w:t>
       </w:r>
       <w:proofErr w:type="spellEnd"/>
       <w:r>
         <w:rPr>
           <w:rFonts w:ascii="Times New Roman" w:hAnsi="Times New Roman" w:cs="Times New Roman"/>
         </w:rPr>
-        <w:t xml:space="preserve"> (2012)</w:t>
+        <w:t xml:space="preserve"> </w:t>
+      </w:r>
+      <w:r>
+        <w:rPr>
+          <w:rFonts w:ascii="Times New Roman" w:hAnsi="Times New Roman" w:cs="Times New Roman"/>
+        </w:rPr>
+        <w:t>(2012)</w:t>
       </w:r>
       <w:r>
         <w:rPr>
@@ -204,6 +275,7 @@
       <w:r>
         <w:rPr>
           <w:rFonts w:ascii="Times New Roman" w:hAnsi="Times New Roman" w:cs="Times New Roman"/>
+          <w:noProof/>
         </w:rPr>
         <w:drawing>
           <wp:inline distT="0" distB="0" distL="0" distR="0" wp14:anchorId="6ACE9F3B" wp14:editId="0FEE8FED">
@@ -271,6 +343,68 @@
           <w:rFonts w:ascii="Times New Roman" w:hAnsi="Times New Roman" w:cs="Times New Roman"/>
         </w:rPr>
       </w:pPr>
+    </w:p>
+    <w:p>
+      <w:pPr>
+        <w:spacing w:line="480" w:lineRule="auto"/>
+        <w:rPr>
+          <w:rFonts w:ascii="Times New Roman" w:hAnsi="Times New Roman" w:cs="Times New Roman"/>
+        </w:rPr>
+      </w:pPr>
+    </w:p>
+    <w:p>
+      <w:pPr>
+        <w:spacing w:line="480" w:lineRule="auto"/>
+        <w:rPr>
+          <w:rFonts w:ascii="Times New Roman" w:hAnsi="Times New Roman" w:cs="Times New Roman"/>
+        </w:rPr>
+      </w:pPr>
+    </w:p>
+    <w:p>
+      <w:pPr>
+        <w:spacing w:line="480" w:lineRule="auto"/>
+        <w:rPr>
+          <w:rFonts w:ascii="Times New Roman" w:hAnsi="Times New Roman" w:cs="Times New Roman"/>
+          <w:b/>
+          <w:bCs/>
+        </w:rPr>
+      </w:pPr>
+      <w:r>
+        <w:rPr>
+          <w:rFonts w:ascii="Times New Roman" w:hAnsi="Times New Roman" w:cs="Times New Roman"/>
+          <w:b/>
+          <w:bCs/>
+        </w:rPr>
+        <w:t xml:space="preserve">Reference: </w:t>
+      </w:r>
+    </w:p>
+    <w:p>
+      <w:pPr>
+        <w:spacing w:line="480" w:lineRule="auto"/>
+        <w:rPr>
+          <w:rFonts w:ascii="Times New Roman" w:hAnsi="Times New Roman" w:cs="Times New Roman"/>
+        </w:rPr>
+      </w:pPr>
+      <w:r>
+        <w:rPr>
+          <w:rFonts w:ascii="Times New Roman" w:hAnsi="Times New Roman" w:cs="Times New Roman"/>
+        </w:rPr>
+        <w:t xml:space="preserve">Gilchrist S, </w:t>
+      </w:r>
+      <w:proofErr w:type="spellStart"/>
+      <w:r>
+        <w:rPr>
+          <w:rFonts w:ascii="Times New Roman" w:hAnsi="Times New Roman" w:cs="Times New Roman"/>
+        </w:rPr>
+        <w:t>Zakrajšek</w:t>
+      </w:r>
+      <w:proofErr w:type="spellEnd"/>
+      <w:r>
+        <w:rPr>
+          <w:rFonts w:ascii="Times New Roman" w:hAnsi="Times New Roman" w:cs="Times New Roman"/>
+        </w:rPr>
+        <w:t xml:space="preserve"> E. Credit Spreads and Business Cycle Fluctuations[J]. American Economic Review, 102(4): 1692-1720</w:t>
+      </w:r>
     </w:p>
     <w:p>
       <w:pPr>

</xml_diff>